<commit_message>
documentation of data analysis findings is done
</commit_message>
<xml_diff>
--- a/DATA_SCIENCE_FINDINGS.docx
+++ b/DATA_SCIENCE_FINDINGS.docx
@@ -18,6 +18,321 @@
           <w:szCs w:val="40"/>
         </w:rPr>
         <w:t>Data Science Findings</w:t>
+      </w:r>
+    </w:p>
+    <w:p>
+      <w:pPr>
+        <w:pStyle w:val="Normal"/>
+        <w:bidi w:val="0"/>
+        <w:jc w:val="left"/>
+        <w:rPr>
+          <w:sz w:val="40"/>
+          <w:szCs w:val="40"/>
+        </w:rPr>
+      </w:pPr>
+      <w:r>
+        <w:rPr>
+          <w:sz w:val="40"/>
+          <w:szCs w:val="40"/>
+        </w:rPr>
+      </w:r>
+    </w:p>
+    <w:p>
+      <w:pPr>
+        <w:pStyle w:val="Normal"/>
+        <w:bidi w:val="0"/>
+        <w:jc w:val="left"/>
+        <w:rPr>
+          <w:sz w:val="24"/>
+          <w:szCs w:val="24"/>
+        </w:rPr>
+      </w:pPr>
+      <w:r>
+        <w:rPr>
+          <w:sz w:val="24"/>
+          <w:szCs w:val="24"/>
+        </w:rPr>
+        <w:t>After a series of analysis done on the dataset assuming that all the products in the dataset have been sold out here are the findings that would hold:-</w:t>
+      </w:r>
+    </w:p>
+    <w:p>
+      <w:pPr>
+        <w:pStyle w:val="Normal"/>
+        <w:bidi w:val="0"/>
+        <w:jc w:val="left"/>
+        <w:rPr>
+          <w:sz w:val="24"/>
+          <w:szCs w:val="24"/>
+        </w:rPr>
+      </w:pPr>
+      <w:r>
+        <w:rPr>
+          <w:sz w:val="24"/>
+          <w:szCs w:val="24"/>
+        </w:rPr>
+      </w:r>
+    </w:p>
+    <w:p>
+      <w:pPr>
+        <w:pStyle w:val="Normal"/>
+        <w:bidi w:val="0"/>
+        <w:jc w:val="left"/>
+        <w:rPr>
+          <w:sz w:val="24"/>
+          <w:szCs w:val="24"/>
+        </w:rPr>
+      </w:pPr>
+      <w:r>
+        <w:rPr>
+          <w:sz w:val="24"/>
+          <w:szCs w:val="24"/>
+        </w:rPr>
+        <w:t>(1) In a descending order, the top 10 products uploaded are of the year, 2008, 2010, 2007, 2005, 2006, 2009, 2011, 2012, 2013, 2004.</w:t>
+      </w:r>
+    </w:p>
+    <w:p>
+      <w:pPr>
+        <w:pStyle w:val="Normal"/>
+        <w:bidi w:val="0"/>
+        <w:jc w:val="left"/>
+        <w:rPr>
+          <w:sz w:val="24"/>
+          <w:szCs w:val="24"/>
+        </w:rPr>
+      </w:pPr>
+      <w:r>
+        <w:rPr>
+          <w:sz w:val="24"/>
+          <w:szCs w:val="24"/>
+        </w:rPr>
+      </w:r>
+    </w:p>
+    <w:p>
+      <w:pPr>
+        <w:pStyle w:val="Normal"/>
+        <w:bidi w:val="0"/>
+        <w:jc w:val="left"/>
+        <w:rPr>
+          <w:sz w:val="24"/>
+          <w:szCs w:val="24"/>
+        </w:rPr>
+      </w:pPr>
+      <w:r>
+        <w:rPr>
+          <w:sz w:val="24"/>
+          <w:szCs w:val="24"/>
+        </w:rPr>
+        <w:t>(2) If all products on the platform are sold out, products of manufacture year of 2017 would be the most bought product.</w:t>
+      </w:r>
+    </w:p>
+    <w:p>
+      <w:pPr>
+        <w:pStyle w:val="Normal"/>
+        <w:bidi w:val="0"/>
+        <w:jc w:val="left"/>
+        <w:rPr>
+          <w:sz w:val="24"/>
+          <w:szCs w:val="24"/>
+        </w:rPr>
+      </w:pPr>
+      <w:r>
+        <w:rPr>
+          <w:sz w:val="24"/>
+          <w:szCs w:val="24"/>
+        </w:rPr>
+      </w:r>
+    </w:p>
+    <w:p>
+      <w:pPr>
+        <w:pStyle w:val="Normal"/>
+        <w:bidi w:val="0"/>
+        <w:jc w:val="left"/>
+        <w:rPr>
+          <w:sz w:val="24"/>
+          <w:szCs w:val="24"/>
+        </w:rPr>
+      </w:pPr>
+      <w:r>
+        <w:rPr>
+          <w:sz w:val="24"/>
+          <w:szCs w:val="24"/>
+        </w:rPr>
+        <w:t>(3) If all the products on the platform are sold out, people would be buying more foriegn used products than brand new and local used.</w:t>
+      </w:r>
+    </w:p>
+    <w:p>
+      <w:pPr>
+        <w:pStyle w:val="Normal"/>
+        <w:bidi w:val="0"/>
+        <w:jc w:val="left"/>
+        <w:rPr>
+          <w:sz w:val="24"/>
+          <w:szCs w:val="24"/>
+        </w:rPr>
+      </w:pPr>
+      <w:r>
+        <w:rPr>
+          <w:sz w:val="24"/>
+          <w:szCs w:val="24"/>
+        </w:rPr>
+      </w:r>
+    </w:p>
+    <w:p>
+      <w:pPr>
+        <w:pStyle w:val="Normal"/>
+        <w:bidi w:val="0"/>
+        <w:jc w:val="left"/>
+        <w:rPr>
+          <w:sz w:val="24"/>
+          <w:szCs w:val="24"/>
+        </w:rPr>
+      </w:pPr>
+      <w:r>
+        <w:rPr>
+          <w:sz w:val="24"/>
+          <w:szCs w:val="24"/>
+        </w:rPr>
+        <w:t>(4) On average, people would be buying more of suvs than other product bodytype.</w:t>
+      </w:r>
+    </w:p>
+    <w:p>
+      <w:pPr>
+        <w:pStyle w:val="Normal"/>
+        <w:bidi w:val="0"/>
+        <w:jc w:val="left"/>
+        <w:rPr>
+          <w:sz w:val="24"/>
+          <w:szCs w:val="24"/>
+        </w:rPr>
+      </w:pPr>
+      <w:r>
+        <w:rPr>
+          <w:sz w:val="24"/>
+          <w:szCs w:val="24"/>
+        </w:rPr>
+      </w:r>
+    </w:p>
+    <w:p>
+      <w:pPr>
+        <w:pStyle w:val="Normal"/>
+        <w:bidi w:val="0"/>
+        <w:jc w:val="left"/>
+        <w:rPr>
+          <w:sz w:val="24"/>
+          <w:szCs w:val="24"/>
+        </w:rPr>
+      </w:pPr>
+      <w:r>
+        <w:rPr>
+          <w:sz w:val="24"/>
+          <w:szCs w:val="24"/>
+        </w:rPr>
+        <w:t>(5) The listing title that would bring the most revenue would be Toyota land cruiser 200 V8 4.7</w:t>
+      </w:r>
+    </w:p>
+    <w:p>
+      <w:pPr>
+        <w:pStyle w:val="Normal"/>
+        <w:bidi w:val="0"/>
+        <w:jc w:val="left"/>
+        <w:rPr>
+          <w:sz w:val="24"/>
+          <w:szCs w:val="24"/>
+        </w:rPr>
+      </w:pPr>
+      <w:r>
+        <w:rPr>
+          <w:sz w:val="24"/>
+          <w:szCs w:val="24"/>
+        </w:rPr>
+      </w:r>
+    </w:p>
+    <w:p>
+      <w:pPr>
+        <w:pStyle w:val="Normal"/>
+        <w:bidi w:val="0"/>
+        <w:jc w:val="left"/>
+        <w:rPr>
+          <w:sz w:val="24"/>
+          <w:szCs w:val="24"/>
+        </w:rPr>
+      </w:pPr>
+      <w:r>
+        <w:rPr>
+          <w:sz w:val="24"/>
+          <w:szCs w:val="24"/>
+        </w:rPr>
+        <w:t>(6) The listing title that people would buy more would be Toyota Camry.</w:t>
+      </w:r>
+    </w:p>
+    <w:p>
+      <w:pPr>
+        <w:pStyle w:val="Normal"/>
+        <w:bidi w:val="0"/>
+        <w:jc w:val="left"/>
+        <w:rPr>
+          <w:sz w:val="24"/>
+          <w:szCs w:val="24"/>
+        </w:rPr>
+      </w:pPr>
+      <w:r>
+        <w:rPr>
+          <w:sz w:val="24"/>
+          <w:szCs w:val="24"/>
+        </w:rPr>
+      </w:r>
+    </w:p>
+    <w:p>
+      <w:pPr>
+        <w:pStyle w:val="Normal"/>
+        <w:bidi w:val="0"/>
+        <w:jc w:val="left"/>
+        <w:rPr>
+          <w:sz w:val="24"/>
+          <w:szCs w:val="24"/>
+        </w:rPr>
+      </w:pPr>
+      <w:r>
+        <w:rPr>
+          <w:sz w:val="24"/>
+          <w:szCs w:val="24"/>
+        </w:rPr>
+        <w:t>(7) Total sales would amount to 2.7 Trillion.</w:t>
+      </w:r>
+    </w:p>
+    <w:p>
+      <w:pPr>
+        <w:pStyle w:val="Normal"/>
+        <w:bidi w:val="0"/>
+        <w:jc w:val="left"/>
+        <w:rPr>
+          <w:sz w:val="24"/>
+          <w:szCs w:val="24"/>
+        </w:rPr>
+      </w:pPr>
+      <w:r>
+        <w:rPr>
+          <w:sz w:val="24"/>
+          <w:szCs w:val="24"/>
+        </w:rPr>
+      </w:r>
+    </w:p>
+    <w:p>
+      <w:pPr>
+        <w:pStyle w:val="Normal"/>
+        <w:bidi w:val="0"/>
+        <w:jc w:val="left"/>
+        <w:rPr>
+          <w:sz w:val="24"/>
+          <w:szCs w:val="24"/>
+        </w:rPr>
+      </w:pPr>
+      <w:r>
+        <w:rPr>
+          <w:sz w:val="24"/>
+          <w:szCs w:val="24"/>
+        </w:rPr>
+        <w:t xml:space="preserve">(8) The amount of products posted by verified dealers user would be 55.5 Thousand </w:t>
       </w:r>
     </w:p>
     <w:sectPr>

</xml_diff>

<commit_message>
added link to report in data science file
</commit_message>
<xml_diff>
--- a/DATA_SCIENCE_FINDINGS.docx
+++ b/DATA_SCIENCE_FINDINGS.docx
@@ -25,16 +25,34 @@
         <w:pStyle w:val="Normal"/>
         <w:bidi w:val="0"/>
         <w:jc w:val="left"/>
-        <w:rPr>
-          <w:sz w:val="40"/>
-          <w:szCs w:val="40"/>
-        </w:rPr>
-      </w:pPr>
-      <w:r>
-        <w:rPr>
-          <w:sz w:val="40"/>
-          <w:szCs w:val="40"/>
-        </w:rPr>
+        <w:rPr/>
+      </w:pPr>
+      <w:r>
+        <w:rPr/>
+        <w:t>link to Report dashboar</w:t>
+      </w:r>
+      <w:r>
+        <w:rPr/>
+        <w:t xml:space="preserve">d:- </w:t>
+      </w:r>
+      <w:hyperlink r:id="rId3">
+        <w:r>
+          <w:rPr>
+            <w:rStyle w:val="InternetLink"/>
+          </w:rPr>
+          <w:t>https://datastudio.google.com/reporting/ca0587ce-2ffc-4639-bd34-460b39036b9f</w:t>
+        </w:r>
+      </w:hyperlink>
+    </w:p>
+    <w:p>
+      <w:pPr>
+        <w:pStyle w:val="Normal"/>
+        <w:bidi w:val="0"/>
+        <w:jc w:val="left"/>
+        <w:rPr/>
+      </w:pPr>
+      <w:r>
+        <w:rPr/>
       </w:r>
     </w:p>
     <w:p>
@@ -382,6 +400,14 @@
       <w:lang w:val="en-NG" w:eastAsia="zh-CN" w:bidi="hi-IN"/>
     </w:rPr>
   </w:style>
+  <w:style w:type="character" w:styleId="InternetLink">
+    <w:name w:val="Hyperlink"/>
+    <w:rPr>
+      <w:color w:val="000080"/>
+      <w:u w:val="single"/>
+      <w:lang w:val="zxx" w:eastAsia="zxx" w:bidi="zxx"/>
+    </w:rPr>
+  </w:style>
   <w:style w:type="paragraph" w:styleId="Heading">
     <w:name w:val="Heading"/>
     <w:basedOn w:val="Normal"/>

</xml_diff>